<commit_message>
Adjusting row height on Team Info form
</commit_message>
<xml_diff>
--- a/public/images/gatool_team_information_sheets_merge_2024.docx
+++ b/public/images/gatool_team_information_sheets_merge_2024.docx
@@ -347,19 +347,7 @@
         <w:t xml:space="preserve">When complete, please return it to </w:t>
       </w:r>
       <w:r>
-        <w:t>{#gaNames}</w:t>
-      </w:r>
-      <w:r>
-        <w:t>us</w:t>
-      </w:r>
-      <w:r>
-        <w:t>{/gaNames}{^gaNames}</w:t>
-      </w:r>
-      <w:r>
-        <w:t>me</w:t>
-      </w:r>
-      <w:r>
-        <w:t xml:space="preserve">{/gaNames} </w:t>
+        <w:t xml:space="preserve">{#gaNames}us{/gaNames}{^gaNames}me{/gaNames} </w:t>
       </w:r>
       <w:r>
         <w:t>at the scoring table.</w:t>
@@ -1267,6 +1255,9 @@
         <w:gridCol w:w="10075"/>
       </w:tblGrid>
       <w:tr>
+        <w:trPr>
+          <w:trHeight w:val="1079"/>
+        </w:trPr>
         <w:tc>
           <w:tcPr>
             <w:tcW w:w="10075" w:type="dxa"/>

</xml_diff>